<commit_message>
stockIT's Group reflection Signed-off-by: BmcphersonRMIT <s3921902@student.rmit.edu.au>
</commit_message>
<xml_diff>
--- a/Assignment3/GroupReflection/ahmetReflection.docx
+++ b/Assignment3/GroupReflection/ahmetReflection.docx
@@ -1,113 +1,81 @@
 
 <file path=word/document.xml><?xml version="1.0" encoding="utf-8"?>
-<w:document xmlns:o="urn:schemas-microsoft-com:office:office" xmlns:r="http://schemas.openxmlformats.org/officeDocument/2006/relationships" xmlns:v="urn:schemas-microsoft-com:vml" xmlns:w="http://schemas.openxmlformats.org/wordprocessingml/2006/main" xmlns:w10="urn:schemas-microsoft-com:office:word" xmlns:wp="http://schemas.openxmlformats.org/drawingml/2006/wordprocessingDrawing" xmlns:wps="http://schemas.microsoft.com/office/word/2010/wordprocessingShape" xmlns:wpg="http://schemas.microsoft.com/office/word/2010/wordprocessingGroup" xmlns:mc="http://schemas.openxmlformats.org/markup-compatibility/2006" xmlns:wp14="http://schemas.microsoft.com/office/word/2010/wordprocessingDrawing" xmlns:w14="http://schemas.microsoft.com/office/word/2010/wordml" mc:Ignorable="w14 wp14">
+<w:document xmlns:wpc="http://schemas.microsoft.com/office/word/2010/wordprocessingCanvas" xmlns:cx="http://schemas.microsoft.com/office/drawing/2014/chartex" xmlns:cx1="http://schemas.microsoft.com/office/drawing/2015/9/8/chartex" xmlns:cx2="http://schemas.microsoft.com/office/drawing/2015/10/21/chartex" xmlns:cx3="http://schemas.microsoft.com/office/drawing/2016/5/9/chartex" xmlns:cx4="http://schemas.microsoft.com/office/drawing/2016/5/10/chartex" xmlns:cx5="http://schemas.microsoft.com/office/drawing/2016/5/11/chartex" xmlns:cx6="http://schemas.microsoft.com/office/drawing/2016/5/12/chartex" xmlns:cx7="http://schemas.microsoft.com/office/drawing/2016/5/13/chartex" xmlns:cx8="http://schemas.microsoft.com/office/drawing/2016/5/14/chartex" xmlns:mc="http://schemas.openxmlformats.org/markup-compatibility/2006" xmlns:aink="http://schemas.microsoft.com/office/drawing/2016/ink" xmlns:am3d="http://schemas.microsoft.com/office/drawing/2017/model3d" xmlns:o="urn:schemas-microsoft-com:office:office" xmlns:r="http://schemas.openxmlformats.org/officeDocument/2006/relationships" xmlns:m="http://schemas.openxmlformats.org/officeDocument/2006/math" xmlns:v="urn:schemas-microsoft-com:vml" xmlns:wp14="http://schemas.microsoft.com/office/word/2010/wordprocessingDrawing" xmlns:wp="http://schemas.openxmlformats.org/drawingml/2006/wordprocessingDrawing" xmlns:w10="urn:schemas-microsoft-com:office:word" xmlns:w="http://schemas.openxmlformats.org/wordprocessingml/2006/main" xmlns:w14="http://schemas.microsoft.com/office/word/2010/wordml" xmlns:w15="http://schemas.microsoft.com/office/word/2012/wordml" xmlns:w16cex="http://schemas.microsoft.com/office/word/2018/wordml/cex" xmlns:w16cid="http://schemas.microsoft.com/office/word/2016/wordml/cid" xmlns:w16="http://schemas.microsoft.com/office/word/2018/wordml" xmlns:w16sdtdh="http://schemas.microsoft.com/office/word/2020/wordml/sdtdatahash" xmlns:w16se="http://schemas.microsoft.com/office/word/2015/wordml/symex" xmlns:wpg="http://schemas.microsoft.com/office/word/2010/wordprocessingGroup" xmlns:wpi="http://schemas.microsoft.com/office/word/2010/wordprocessingInk" xmlns:wne="http://schemas.microsoft.com/office/word/2006/wordml" xmlns:wps="http://schemas.microsoft.com/office/word/2010/wordprocessingShape" mc:Ignorable="w14 w15 w16se w16cid w16 w16cex w16sdtdh wp14">
   <w:body>
     <w:p>
-      <w:pPr>
-        <w:pStyle w:val="Normal"/>
-        <w:rPr/>
-      </w:pPr>
-      <w:r>
-        <w:rPr/>
-        <w:t>The first thing I noticed about our team is it was formed soon after the group assignments were released. A team with with initiative has an early start and has extra time for their overall work. This  advantage allowed the team members to resolve any complication that occurred during the study period.</w:t>
+      <w:r>
+        <w:t>The first thing I noticed about our team is it was formed soon after the group assignments were released. A team with</w:t>
+      </w:r>
+      <w:r>
+        <w:t xml:space="preserve"> initiative has an early start and has extra time for their overall work. </w:t>
+      </w:r>
+      <w:r>
+        <w:t>This advantage</w:t>
+      </w:r>
+      <w:r>
+        <w:t xml:space="preserve"> allowed the team members to resolve any </w:t>
+      </w:r>
+      <w:r>
+        <w:t>complication that occurred during the study period.</w:t>
       </w:r>
     </w:p>
+    <w:p/>
     <w:p>
-      <w:pPr>
-        <w:pStyle w:val="Normal"/>
-        <w:rPr/>
-      </w:pPr>
-      <w:r>
-        <w:rPr/>
+      <w:r>
+        <w:t>Our team communicated swiftly on Microsoft Teams and every member was notified immediately for the updates. Some group meetings exceeded the allocated time mark and caused minor distractions. This result</w:t>
+      </w:r>
+      <w:r>
+        <w:t>ed in the misalignment of some of our tasks. Though, it was corrected quickly.</w:t>
       </w:r>
     </w:p>
+    <w:p/>
     <w:p>
-      <w:pPr>
-        <w:pStyle w:val="Normal"/>
-        <w:rPr/>
-      </w:pPr>
-      <w:r>
-        <w:rPr/>
-        <w:t>Our team communicated swiftly on Microsoft Teams and every member was notified immediately for the updates. Some group meetings exceeded the allocated time mark and caused minor distractions. This resulted in the misalignment of some of our tasks. Though, it was corrected quickly.</w:t>
+      <w:r>
+        <w:t>On a few occasions, our meetings clashed with my meetings with another team from another subject. My Intro to IT team was kind enough to schedule the time of our periodic meeti</w:t>
+      </w:r>
+      <w:r>
+        <w:t>ngs to a more convenient point and any collision was avoided.</w:t>
       </w:r>
     </w:p>
+    <w:p/>
     <w:p>
-      <w:pPr>
-        <w:pStyle w:val="Normal"/>
-        <w:rPr/>
-      </w:pPr>
-      <w:r>
-        <w:rPr/>
-      </w:r>
-    </w:p>
-    <w:p>
-      <w:pPr>
-        <w:pStyle w:val="Normal"/>
-        <w:rPr/>
-      </w:pPr>
-      <w:r>
-        <w:rPr/>
-        <w:t>On a few occasions, our meetings clashed with my meetings with another team from another subject. My Intro to IT team was kind enough to schedule the time of our periodic meetings to a more convenient point and any collision was avoided.</w:t>
-      </w:r>
-    </w:p>
-    <w:p>
-      <w:pPr>
-        <w:pStyle w:val="Normal"/>
-        <w:rPr/>
-      </w:pPr>
-      <w:r>
-        <w:rPr/>
-      </w:r>
-    </w:p>
-    <w:p>
-      <w:pPr>
-        <w:pStyle w:val="Normal"/>
-        <w:rPr/>
-      </w:pPr>
-      <w:r>
-        <w:rPr/>
+      <w:r>
         <w:t xml:space="preserve">In the early phases of our project, I’ve found some of our discussions longer than expected but towards the next phases of our task they proved to be quite explanatory and beneficial. </w:t>
       </w:r>
     </w:p>
     <w:sectPr>
-      <w:type w:val="nextPage"/>
       <w:pgSz w:w="11906" w:h="16838"/>
-      <w:pgMar w:left="1134" w:right="1134" w:header="0" w:top="1134" w:footer="0" w:bottom="1134" w:gutter="0"/>
-      <w:pgNumType w:fmt="decimal"/>
-      <w:formProt w:val="false"/>
-      <w:textDirection w:val="lrTb"/>
-      <w:docGrid w:type="default" w:linePitch="100" w:charSpace="0"/>
+      <w:pgMar w:top="1134" w:right="1134" w:bottom="1134" w:left="1134" w:header="0" w:footer="0" w:gutter="0"/>
+      <w:cols w:space="720"/>
+      <w:formProt w:val="0"/>
+      <w:docGrid w:linePitch="100"/>
     </w:sectPr>
   </w:body>
 </w:document>
 </file>
 
 <file path=word/styles.xml><?xml version="1.0" encoding="utf-8"?>
-<w:styles xmlns:w="http://schemas.openxmlformats.org/wordprocessingml/2006/main" xmlns:w14="http://schemas.microsoft.com/office/word/2010/wordml" xmlns:mc="http://schemas.openxmlformats.org/markup-compatibility/2006" mc:Ignorable="w14">
+<w:styles xmlns:mc="http://schemas.openxmlformats.org/markup-compatibility/2006" xmlns:r="http://schemas.openxmlformats.org/officeDocument/2006/relationships" xmlns:w="http://schemas.openxmlformats.org/wordprocessingml/2006/main" xmlns:w14="http://schemas.microsoft.com/office/word/2010/wordml" xmlns:w15="http://schemas.microsoft.com/office/word/2012/wordml" xmlns:w16cex="http://schemas.microsoft.com/office/word/2018/wordml/cex" xmlns:w16cid="http://schemas.microsoft.com/office/word/2016/wordml/cid" xmlns:w16="http://schemas.microsoft.com/office/word/2018/wordml" xmlns:w16sdtdh="http://schemas.microsoft.com/office/word/2020/wordml/sdtdatahash" xmlns:w16se="http://schemas.microsoft.com/office/word/2015/wordml/symex" mc:Ignorable="w14 w15 w16se w16cid w16 w16cex w16sdtdh">
   <w:docDefaults>
     <w:rPrDefault>
       <w:rPr>
-        <w:rFonts w:ascii="Calibri" w:hAnsi="Calibri" w:eastAsia="Times New Roman" w:cs="Times New Roman"/>
+        <w:rFonts w:ascii="Calibri" w:eastAsia="Times New Roman" w:hAnsi="Calibri" w:cs="Times New Roman"/>
         <w:lang w:val="en-AU" w:eastAsia="en-AU" w:bidi="ar-SA"/>
       </w:rPr>
     </w:rPrDefault>
-    <w:pPrDefault>
-      <w:pPr>
-        <w:suppressAutoHyphens w:val="true"/>
-      </w:pPr>
-    </w:pPrDefault>
+    <w:pPrDefault/>
   </w:docDefaults>
   <w:latentStyles w:defLockedState="0" w:defUIPriority="99" w:defSemiHidden="0" w:defUnhideWhenUsed="0" w:defQFormat="0" w:count="376">
     <w:lsdException w:name="Normal" w:uiPriority="0" w:qFormat="1"/>
     <w:lsdException w:name="heading 1" w:uiPriority="9" w:qFormat="1"/>
-    <w:lsdException w:name="heading 2" w:uiPriority="9" w:semiHidden="1" w:unhideWhenUsed="1" w:qFormat="1"/>
-    <w:lsdException w:name="heading 3" w:uiPriority="9" w:semiHidden="1" w:unhideWhenUsed="1" w:qFormat="1"/>
-    <w:lsdException w:name="heading 4" w:uiPriority="9" w:semiHidden="1" w:unhideWhenUsed="1" w:qFormat="1"/>
-    <w:lsdException w:name="heading 5" w:uiPriority="9" w:semiHidden="1" w:unhideWhenUsed="1" w:qFormat="1"/>
-    <w:lsdException w:name="heading 6" w:uiPriority="9" w:semiHidden="1" w:unhideWhenUsed="1" w:qFormat="1"/>
-    <w:lsdException w:name="heading 7" w:uiPriority="9" w:semiHidden="1" w:unhideWhenUsed="1" w:qFormat="1"/>
-    <w:lsdException w:name="heading 8" w:uiPriority="9" w:semiHidden="1" w:unhideWhenUsed="1" w:qFormat="1"/>
-    <w:lsdException w:name="heading 9" w:uiPriority="9" w:semiHidden="1" w:unhideWhenUsed="1" w:qFormat="1"/>
+    <w:lsdException w:name="heading 2" w:semiHidden="1" w:uiPriority="9" w:unhideWhenUsed="1" w:qFormat="1"/>
+    <w:lsdException w:name="heading 3" w:semiHidden="1" w:uiPriority="9" w:unhideWhenUsed="1" w:qFormat="1"/>
+    <w:lsdException w:name="heading 4" w:semiHidden="1" w:uiPriority="9" w:unhideWhenUsed="1" w:qFormat="1"/>
+    <w:lsdException w:name="heading 5" w:semiHidden="1" w:uiPriority="9" w:unhideWhenUsed="1" w:qFormat="1"/>
+    <w:lsdException w:name="heading 6" w:semiHidden="1" w:uiPriority="9" w:unhideWhenUsed="1" w:qFormat="1"/>
+    <w:lsdException w:name="heading 7" w:semiHidden="1" w:uiPriority="9" w:unhideWhenUsed="1" w:qFormat="1"/>
+    <w:lsdException w:name="heading 8" w:semiHidden="1" w:uiPriority="9" w:unhideWhenUsed="1" w:qFormat="1"/>
+    <w:lsdException w:name="heading 9" w:semiHidden="1" w:uiPriority="9" w:unhideWhenUsed="1" w:qFormat="1"/>
     <w:lsdException w:name="index 1" w:semiHidden="1" w:unhideWhenUsed="1"/>
     <w:lsdException w:name="index 2" w:semiHidden="1" w:unhideWhenUsed="1"/>
     <w:lsdException w:name="index 3" w:semiHidden="1" w:unhideWhenUsed="1"/>
@@ -117,15 +85,15 @@
     <w:lsdException w:name="index 7" w:semiHidden="1" w:unhideWhenUsed="1"/>
     <w:lsdException w:name="index 8" w:semiHidden="1" w:unhideWhenUsed="1"/>
     <w:lsdException w:name="index 9" w:semiHidden="1" w:unhideWhenUsed="1"/>
-    <w:lsdException w:name="toc 1" w:uiPriority="39" w:semiHidden="1" w:unhideWhenUsed="1"/>
-    <w:lsdException w:name="toc 2" w:uiPriority="39" w:semiHidden="1" w:unhideWhenUsed="1"/>
-    <w:lsdException w:name="toc 3" w:uiPriority="39" w:semiHidden="1" w:unhideWhenUsed="1"/>
-    <w:lsdException w:name="toc 4" w:uiPriority="39" w:semiHidden="1" w:unhideWhenUsed="1"/>
-    <w:lsdException w:name="toc 5" w:uiPriority="39" w:semiHidden="1" w:unhideWhenUsed="1"/>
-    <w:lsdException w:name="toc 6" w:uiPriority="39" w:semiHidden="1" w:unhideWhenUsed="1"/>
-    <w:lsdException w:name="toc 7" w:uiPriority="39" w:semiHidden="1" w:unhideWhenUsed="1"/>
-    <w:lsdException w:name="toc 8" w:uiPriority="39" w:semiHidden="1" w:unhideWhenUsed="1"/>
-    <w:lsdException w:name="toc 9" w:uiPriority="39" w:semiHidden="1" w:unhideWhenUsed="1"/>
+    <w:lsdException w:name="toc 1" w:semiHidden="1" w:uiPriority="39" w:unhideWhenUsed="1"/>
+    <w:lsdException w:name="toc 2" w:semiHidden="1" w:uiPriority="39" w:unhideWhenUsed="1"/>
+    <w:lsdException w:name="toc 3" w:semiHidden="1" w:uiPriority="39" w:unhideWhenUsed="1"/>
+    <w:lsdException w:name="toc 4" w:semiHidden="1" w:uiPriority="39" w:unhideWhenUsed="1"/>
+    <w:lsdException w:name="toc 5" w:semiHidden="1" w:uiPriority="39" w:unhideWhenUsed="1"/>
+    <w:lsdException w:name="toc 6" w:semiHidden="1" w:uiPriority="39" w:unhideWhenUsed="1"/>
+    <w:lsdException w:name="toc 7" w:semiHidden="1" w:uiPriority="39" w:unhideWhenUsed="1"/>
+    <w:lsdException w:name="toc 8" w:semiHidden="1" w:uiPriority="39" w:unhideWhenUsed="1"/>
+    <w:lsdException w:name="toc 9" w:semiHidden="1" w:uiPriority="39" w:unhideWhenUsed="1"/>
     <w:lsdException w:name="Normal Indent" w:semiHidden="1" w:unhideWhenUsed="1"/>
     <w:lsdException w:name="footnote text" w:semiHidden="1" w:unhideWhenUsed="1"/>
     <w:lsdException w:name="annotation text" w:semiHidden="1" w:unhideWhenUsed="1"/>
@@ -163,7 +131,7 @@
     <w:lsdException w:name="Title" w:uiPriority="10" w:qFormat="1"/>
     <w:lsdException w:name="Closing" w:semiHidden="1" w:unhideWhenUsed="1"/>
     <w:lsdException w:name="Signature" w:semiHidden="1" w:unhideWhenUsed="1"/>
-    <w:lsdException w:name="Default Paragraph Font" w:uiPriority="1" w:semiHidden="1" w:unhideWhenUsed="1"/>
+    <w:lsdException w:name="Default Paragraph Font" w:semiHidden="1" w:uiPriority="1" w:unhideWhenUsed="1"/>
     <w:lsdException w:name="Body Text" w:semiHidden="1" w:unhideWhenUsed="1"/>
     <w:lsdException w:name="Body Text Indent" w:semiHidden="1" w:unhideWhenUsed="1"/>
     <w:lsdException w:name="List Continue" w:semiHidden="1" w:unhideWhenUsed="1"/>
@@ -363,8 +331,8 @@
     <w:lsdException w:name="Subtle Reference" w:uiPriority="31" w:qFormat="1"/>
     <w:lsdException w:name="Intense Reference" w:uiPriority="32" w:qFormat="1"/>
     <w:lsdException w:name="Book Title" w:uiPriority="33" w:qFormat="1"/>
-    <w:lsdException w:name="Bibliography" w:uiPriority="37" w:semiHidden="1" w:unhideWhenUsed="1"/>
-    <w:lsdException w:name="TOC Heading" w:uiPriority="39" w:semiHidden="1" w:unhideWhenUsed="1" w:qFormat="1"/>
+    <w:lsdException w:name="Bibliography" w:semiHidden="1" w:uiPriority="37" w:unhideWhenUsed="1"/>
+    <w:lsdException w:name="TOC Heading" w:semiHidden="1" w:uiPriority="39" w:unhideWhenUsed="1" w:qFormat="1"/>
     <w:lsdException w:name="Plain Table 1" w:uiPriority="41"/>
     <w:lsdException w:name="Plain Table 2" w:uiPriority="42"/>
     <w:lsdException w:name="Plain Table 3" w:uiPriority="43"/>
@@ -475,59 +443,74 @@
     <w:lsdException w:name="Unresolved Mention" w:semiHidden="1" w:unhideWhenUsed="1"/>
     <w:lsdException w:name="Smart Link" w:semiHidden="1" w:unhideWhenUsed="1"/>
   </w:latentStyles>
-  <w:style w:type="paragraph" w:styleId="Normal" w:default="1">
+  <w:style w:type="paragraph" w:default="1" w:styleId="Normal">
     <w:name w:val="Normal"/>
     <w:qFormat/>
     <w:pPr>
-      <w:widowControl w:val="false"/>
-      <w:suppressAutoHyphens w:val="true"/>
-      <w:bidi w:val="0"/>
-      <w:spacing w:before="0" w:after="0"/>
-      <w:jc w:val="left"/>
+      <w:widowControl w:val="0"/>
+      <w:suppressAutoHyphens/>
     </w:pPr>
     <w:rPr>
-      <w:rFonts w:ascii="Liberation Serif" w:hAnsi="Liberation Serif" w:cs="Arial" w:eastAsia="Times New Roman"/>
-      <w:color w:val="auto"/>
+      <w:rFonts w:ascii="Liberation Serif" w:hAnsi="Liberation Serif" w:cs="Arial"/>
       <w:kern w:val="2"/>
       <w:sz w:val="24"/>
       <w:szCs w:val="24"/>
-      <w:lang w:eastAsia="zh-CN" w:bidi="hi-IN" w:val="en-AU"/>
+      <w:lang w:eastAsia="zh-CN" w:bidi="hi-IN"/>
     </w:rPr>
   </w:style>
-  <w:style w:type="character" w:styleId="DefaultParagraphFont" w:default="1">
+  <w:style w:type="character" w:default="1" w:styleId="DefaultParagraphFont">
     <w:name w:val="Default Paragraph Font"/>
     <w:uiPriority w:val="1"/>
     <w:semiHidden/>
     <w:unhideWhenUsed/>
-    <w:qFormat/>
-    <w:rPr/>
   </w:style>
-  <w:style w:type="paragraph" w:styleId="Heading" w:customStyle="1">
+  <w:style w:type="table" w:default="1" w:styleId="TableNormal">
+    <w:name w:val="Normal Table"/>
+    <w:uiPriority w:val="99"/>
+    <w:semiHidden/>
+    <w:unhideWhenUsed/>
+    <w:tblPr>
+      <w:tblInd w:w="0" w:type="dxa"/>
+      <w:tblCellMar>
+        <w:top w:w="0" w:type="dxa"/>
+        <w:left w:w="108" w:type="dxa"/>
+        <w:bottom w:w="0" w:type="dxa"/>
+        <w:right w:w="108" w:type="dxa"/>
+      </w:tblCellMar>
+    </w:tblPr>
+  </w:style>
+  <w:style w:type="numbering" w:default="1" w:styleId="NoList">
+    <w:name w:val="No List"/>
+    <w:uiPriority w:val="99"/>
+    <w:semiHidden/>
+    <w:unhideWhenUsed/>
+  </w:style>
+  <w:style w:type="paragraph" w:customStyle="1" w:styleId="Heading">
     <w:name w:val="Heading"/>
     <w:basedOn w:val="Normal"/>
-    <w:next w:val="TextBody"/>
+    <w:next w:val="BodyText1"/>
     <w:uiPriority w:val="99"/>
     <w:qFormat/>
     <w:pPr>
-      <w:keepNext w:val="true"/>
-      <w:suppressAutoHyphens w:val="false"/>
+      <w:keepNext/>
+      <w:suppressAutoHyphens w:val="0"/>
       <w:spacing w:before="240" w:after="120"/>
     </w:pPr>
     <w:rPr>
-      <w:rFonts w:ascii="Liberation Sans" w:hAnsi="Liberation Sans" w:eastAsia="Microsoft YaHei"/>
+      <w:rFonts w:ascii="Liberation Sans" w:eastAsia="Microsoft YaHei" w:hAnsi="Liberation Sans"/>
       <w:kern w:val="0"/>
       <w:sz w:val="28"/>
       <w:szCs w:val="28"/>
       <w:lang w:eastAsia="en-AU" w:bidi="ar-SA"/>
     </w:rPr>
   </w:style>
-  <w:style w:type="paragraph" w:styleId="TextBody" w:customStyle="1">
-    <w:name w:val="Body Text"/>
+  <w:style w:type="paragraph" w:customStyle="1" w:styleId="BodyText1">
+    <w:name w:val="Body Text1"/>
     <w:basedOn w:val="Normal"/>
     <w:uiPriority w:val="99"/>
     <w:pPr>
-      <w:suppressAutoHyphens w:val="false"/>
-      <w:spacing w:lineRule="auto" w:line="276" w:before="0" w:after="140"/>
+      <w:suppressAutoHyphens w:val="0"/>
+      <w:spacing w:after="140" w:line="276" w:lineRule="auto"/>
     </w:pPr>
     <w:rPr>
       <w:rFonts w:cs="Times New Roman"/>
@@ -537,52 +520,20 @@
   </w:style>
   <w:style w:type="paragraph" w:styleId="List">
     <w:name w:val="List"/>
-    <w:basedOn w:val="TextBody"/>
+    <w:basedOn w:val="BodyText1"/>
     <w:uiPriority w:val="99"/>
-    <w:pPr/>
     <w:rPr>
       <w:rFonts w:ascii="Arial" w:hAnsi="Arial" w:cs="Arial"/>
     </w:rPr>
   </w:style>
   <w:style w:type="paragraph" w:styleId="Caption">
-    <w:name w:val="Caption"/>
-    <w:basedOn w:val="Normal"/>
-    <w:qFormat/>
-    <w:pPr>
-      <w:suppressLineNumbers/>
-      <w:spacing w:before="120" w:after="120"/>
-    </w:pPr>
-    <w:rPr>
-      <w:rFonts w:cs="Lucida Sans"/>
-      <w:i/>
-      <w:iCs/>
-      <w:sz w:val="24"/>
-      <w:szCs w:val="24"/>
-    </w:rPr>
-  </w:style>
-  <w:style w:type="paragraph" w:styleId="Index" w:customStyle="1">
-    <w:name w:val="Index"/>
-    <w:basedOn w:val="Normal"/>
-    <w:uiPriority w:val="99"/>
-    <w:qFormat/>
-    <w:pPr>
-      <w:suppressLineNumbers/>
-      <w:suppressAutoHyphens w:val="false"/>
-    </w:pPr>
-    <w:rPr>
-      <w:rFonts w:ascii="Arial" w:hAnsi="Arial"/>
-      <w:kern w:val="0"/>
-      <w:lang w:bidi="ar-SA"/>
-    </w:rPr>
-  </w:style>
-  <w:style w:type="paragraph" w:styleId="Caption1">
     <w:name w:val="caption"/>
     <w:basedOn w:val="Normal"/>
     <w:uiPriority w:val="99"/>
     <w:qFormat/>
     <w:pPr>
       <w:suppressLineNumbers/>
-      <w:suppressAutoHyphens w:val="false"/>
+      <w:suppressAutoHyphens w:val="0"/>
       <w:spacing w:before="120" w:after="120"/>
     </w:pPr>
     <w:rPr>
@@ -593,26 +544,20 @@
       <w:lang w:eastAsia="en-AU" w:bidi="ar-SA"/>
     </w:rPr>
   </w:style>
-  <w:style w:type="numbering" w:styleId="NoList" w:default="1">
-    <w:name w:val="No List"/>
+  <w:style w:type="paragraph" w:customStyle="1" w:styleId="Index">
+    <w:name w:val="Index"/>
+    <w:basedOn w:val="Normal"/>
     <w:uiPriority w:val="99"/>
-    <w:semiHidden/>
-    <w:unhideWhenUsed/>
     <w:qFormat/>
-  </w:style>
-  <w:style w:type="table" w:default="1" w:styleId="TableNormal">
-    <w:name w:val="Normal Table"/>
-    <w:uiPriority w:val="99"/>
-    <w:semiHidden/>
-    <w:unhideWhenUsed/>
-    <w:tblPr>
-      <w:tblCellMar>
-        <w:top w:w="0" w:type="dxa"/>
-        <w:left w:w="108" w:type="dxa"/>
-        <w:bottom w:w="0" w:type="dxa"/>
-        <w:right w:w="108" w:type="dxa"/>
-      </w:tblCellMar>
-    </w:tblPr>
+    <w:pPr>
+      <w:suppressLineNumbers/>
+      <w:suppressAutoHyphens w:val="0"/>
+    </w:pPr>
+    <w:rPr>
+      <w:rFonts w:ascii="Arial" w:hAnsi="Arial"/>
+      <w:kern w:val="0"/>
+      <w:lang w:bidi="ar-SA"/>
+    </w:rPr>
   </w:style>
 </w:styles>
 </file>

</xml_diff>